<commit_message>
Added link to the git repo to the DOCX
</commit_message>
<xml_diff>
--- a/Sass/June of 2016/Making your life easier with Sass.docx
+++ b/Sass/June of 2016/Making your life easier with Sass.docx
@@ -67,22 +67,438 @@
       <w:r>
         <w:t xml:space="preserve">PS: All the code I’ll be showing here can be found on my </w:t>
       </w:r>
-      <w:proofErr w:type="gramStart"/>
-      <w:r>
-        <w:t>demos</w:t>
-      </w:r>
-      <w:proofErr w:type="gramEnd"/>
+      <w:hyperlink r:id="rId4" w:history="1">
+        <w:proofErr w:type="gramStart"/>
+        <w:r>
+          <w:rPr>
+            <w:rStyle w:val="Hyperlink"/>
+          </w:rPr>
+          <w:t>demos</w:t>
+        </w:r>
+        <w:proofErr w:type="gramEnd"/>
+        <w:r>
+          <w:rPr>
+            <w:rStyle w:val="Hyperlink"/>
+          </w:rPr>
+          <w:t xml:space="preserve"> </w:t>
+        </w:r>
+        <w:proofErr w:type="spellStart"/>
+        <w:r>
+          <w:rPr>
+            <w:rStyle w:val="Hyperlink"/>
+          </w:rPr>
+          <w:t>git</w:t>
+        </w:r>
+        <w:proofErr w:type="spellEnd"/>
+        <w:r>
+          <w:rPr>
+            <w:rStyle w:val="Hyperlink"/>
+          </w:rPr>
+          <w:t xml:space="preserve"> repo</w:t>
+        </w:r>
+      </w:hyperlink>
+      <w:r>
+        <w:t>.</w:t>
+      </w:r>
+    </w:p>
+    <w:p>
+      <w:pPr>
+        <w:ind w:firstLine="720"/>
+      </w:pPr>
+    </w:p>
+    <w:p>
+      <w:pPr>
+        <w:pStyle w:val="Subtitle"/>
+      </w:pPr>
+      <w:r>
+        <w:t>Variables</w:t>
+      </w:r>
+      <w:r>
+        <w:t xml:space="preserve"> and import</w:t>
+      </w:r>
+      <w:bookmarkStart w:id="0" w:name="_GoBack"/>
+      <w:bookmarkEnd w:id="0"/>
+    </w:p>
+    <w:p>
+      <w:r>
+        <w:t xml:space="preserve">One of the most basic features of </w:t>
+      </w:r>
+      <w:r>
+        <w:t>SASS</w:t>
+      </w:r>
+      <w:r>
+        <w:t xml:space="preserve"> is the use of variables.</w:t>
+      </w:r>
+      <w:r>
+        <w:t xml:space="preserve"> Be it strings, numbers or lists you can use them.</w:t>
+      </w:r>
+    </w:p>
+    <w:p>
+      <w:pPr>
+        <w:pStyle w:val="ListParagraph"/>
+      </w:pPr>
+      <w:r>
+        <w:t>“Variables in CSS? Is this magic?”</w:t>
+      </w:r>
+    </w:p>
+    <w:p>
+      <w:r>
+        <w:t xml:space="preserve">This allows easier understanding of what we’re using and reusability between </w:t>
+      </w:r>
+      <w:r>
+        <w:t xml:space="preserve">CSS files. </w:t>
+      </w:r>
+      <w:r>
+        <w:t>As an example, let’s say we have a page with one header and one footer. Each one will have its own CSS file but they both share the same font color. Let’s see how that would look in plain old CSS:</w:t>
+      </w:r>
+    </w:p>
+    <w:p>
+      <w:pPr>
+        <w:pStyle w:val="filename"/>
+      </w:pPr>
+      <w:r>
+        <w:t>header.css</w:t>
+      </w:r>
+    </w:p>
+    <w:p>
+      <w:pPr>
+        <w:pStyle w:val="Code"/>
+      </w:pPr>
+      <w:proofErr w:type="gramStart"/>
+      <w:r>
+        <w:t>header</w:t>
+      </w:r>
+      <w:proofErr w:type="gramEnd"/>
+      <w:r>
+        <w:t xml:space="preserve"> {</w:t>
+      </w:r>
+    </w:p>
+    <w:p>
+      <w:pPr>
+        <w:pStyle w:val="Code"/>
+      </w:pPr>
+      <w:r>
+        <w:t xml:space="preserve">  </w:t>
+      </w:r>
+      <w:proofErr w:type="gramStart"/>
+      <w:r>
+        <w:t>color</w:t>
+      </w:r>
+      <w:proofErr w:type="gramEnd"/>
+      <w:r>
+        <w:t>: #39ACE5;</w:t>
+      </w:r>
+    </w:p>
+    <w:p>
+      <w:pPr>
+        <w:pStyle w:val="Code"/>
+      </w:pPr>
+      <w:r>
+        <w:t>}</w:t>
+      </w:r>
+    </w:p>
+    <w:p/>
+    <w:p>
+      <w:pPr>
+        <w:pStyle w:val="filename"/>
+      </w:pPr>
+      <w:r>
+        <w:t>footer.css</w:t>
+      </w:r>
+    </w:p>
+    <w:p>
+      <w:pPr>
+        <w:pStyle w:val="Code"/>
+      </w:pPr>
+      <w:proofErr w:type="gramStart"/>
+      <w:r>
+        <w:t>footer</w:t>
+      </w:r>
+      <w:proofErr w:type="gramEnd"/>
+      <w:r>
+        <w:t xml:space="preserve"> {</w:t>
+      </w:r>
+    </w:p>
+    <w:p>
+      <w:pPr>
+        <w:pStyle w:val="Code"/>
+      </w:pPr>
+      <w:r>
+        <w:t xml:space="preserve">  </w:t>
+      </w:r>
+      <w:proofErr w:type="gramStart"/>
+      <w:r>
+        <w:t>color</w:t>
+      </w:r>
+      <w:proofErr w:type="gramEnd"/>
+      <w:r>
+        <w:t>: #39ACE5;</w:t>
+      </w:r>
+    </w:p>
+    <w:p>
+      <w:pPr>
+        <w:pStyle w:val="Code"/>
+      </w:pPr>
+      <w:r>
+        <w:t>}</w:t>
+      </w:r>
+    </w:p>
+    <w:p>
+      <w:pPr>
+        <w:pStyle w:val="Code"/>
+      </w:pPr>
+    </w:p>
+    <w:p>
+      <w:pPr>
+        <w:pStyle w:val="ListParagraph"/>
+      </w:pPr>
+      <w:r>
+        <w:t>“</w:t>
+      </w:r>
+      <w:r>
+        <w:t>Looks fine to me</w:t>
+      </w:r>
+      <w:r>
+        <w:t>”</w:t>
+      </w:r>
+      <w:r>
+        <w:t>.</w:t>
+      </w:r>
+    </w:p>
+    <w:p>
+      <w:r>
+        <w:t>But it can be better. Let’s look at how it would look with variables:</w:t>
+      </w:r>
+    </w:p>
+    <w:p>
+      <w:pPr>
+        <w:pStyle w:val="filename"/>
+      </w:pPr>
+      <w:proofErr w:type="spellStart"/>
+      <w:r>
+        <w:t>header.</w:t>
+      </w:r>
+      <w:r>
+        <w:t>s</w:t>
+      </w:r>
+      <w:r>
+        <w:t>css</w:t>
+      </w:r>
+      <w:proofErr w:type="spellEnd"/>
+    </w:p>
+    <w:p>
+      <w:pPr>
+        <w:pStyle w:val="Code"/>
+      </w:pPr>
+      <w:r>
+        <w:t>@import '</w:t>
+      </w:r>
+      <w:proofErr w:type="spellStart"/>
+      <w:r>
+        <w:t>colors.scss</w:t>
+      </w:r>
+      <w:proofErr w:type="spellEnd"/>
+      <w:r>
+        <w:t>';</w:t>
+      </w:r>
+    </w:p>
+    <w:p>
+      <w:pPr>
+        <w:pStyle w:val="Code"/>
+      </w:pPr>
+    </w:p>
+    <w:p>
+      <w:pPr>
+        <w:pStyle w:val="Code"/>
+      </w:pPr>
+      <w:proofErr w:type="gramStart"/>
+      <w:r>
+        <w:t>header</w:t>
+      </w:r>
+      <w:proofErr w:type="gramEnd"/>
+      <w:r>
+        <w:t xml:space="preserve"> {</w:t>
+      </w:r>
+    </w:p>
+    <w:p>
+      <w:pPr>
+        <w:pStyle w:val="Code"/>
+      </w:pPr>
+      <w:r>
+        <w:t xml:space="preserve">  </w:t>
+      </w:r>
+      <w:proofErr w:type="gramStart"/>
+      <w:r>
+        <w:t>color</w:t>
+      </w:r>
+      <w:proofErr w:type="gramEnd"/>
+      <w:r>
+        <w:t xml:space="preserve">: </w:t>
+      </w:r>
+      <w:r>
+        <w:t>$cyan</w:t>
+      </w:r>
+      <w:r>
+        <w:t>;</w:t>
+      </w:r>
+    </w:p>
+    <w:p>
+      <w:pPr>
+        <w:pStyle w:val="Code"/>
+      </w:pPr>
+      <w:r>
+        <w:t>}</w:t>
+      </w:r>
+    </w:p>
+    <w:p/>
+    <w:p>
+      <w:pPr>
+        <w:pStyle w:val="filename"/>
+      </w:pPr>
+      <w:proofErr w:type="spellStart"/>
+      <w:r>
+        <w:t>footer.</w:t>
+      </w:r>
+      <w:r>
+        <w:t>s</w:t>
+      </w:r>
+      <w:r>
+        <w:t>css</w:t>
+      </w:r>
+      <w:proofErr w:type="spellEnd"/>
+    </w:p>
+    <w:p>
+      <w:pPr>
+        <w:pStyle w:val="Code"/>
+      </w:pPr>
+      <w:r>
+        <w:t>@import '</w:t>
+      </w:r>
+      <w:proofErr w:type="spellStart"/>
+      <w:r>
+        <w:t>colors.scss</w:t>
+      </w:r>
+      <w:proofErr w:type="spellEnd"/>
+      <w:r>
+        <w:t>';</w:t>
+      </w:r>
+    </w:p>
+    <w:p>
+      <w:pPr>
+        <w:pStyle w:val="Code"/>
+      </w:pPr>
+    </w:p>
+    <w:p>
+      <w:pPr>
+        <w:pStyle w:val="Code"/>
+      </w:pPr>
+      <w:proofErr w:type="gramStart"/>
+      <w:r>
+        <w:t>footer</w:t>
+      </w:r>
+      <w:proofErr w:type="gramEnd"/>
+      <w:r>
+        <w:t xml:space="preserve"> {</w:t>
+      </w:r>
+    </w:p>
+    <w:p>
+      <w:pPr>
+        <w:pStyle w:val="Code"/>
+      </w:pPr>
+      <w:r>
+        <w:t xml:space="preserve">  </w:t>
+      </w:r>
+      <w:proofErr w:type="gramStart"/>
+      <w:r>
+        <w:t>color</w:t>
+      </w:r>
+      <w:proofErr w:type="gramEnd"/>
+      <w:r>
+        <w:t xml:space="preserve">: </w:t>
+      </w:r>
+      <w:r>
+        <w:t>$cyan</w:t>
+      </w:r>
+      <w:r>
+        <w:t>;</w:t>
+      </w:r>
+    </w:p>
+    <w:p>
+      <w:pPr>
+        <w:pStyle w:val="Code"/>
+      </w:pPr>
+      <w:r>
+        <w:t>}</w:t>
+      </w:r>
+    </w:p>
+    <w:p/>
+    <w:p>
+      <w:pPr>
+        <w:pStyle w:val="filename"/>
+      </w:pPr>
+      <w:proofErr w:type="spellStart"/>
+      <w:r>
+        <w:t>colors.scss</w:t>
+      </w:r>
+      <w:proofErr w:type="spellEnd"/>
+    </w:p>
+    <w:p>
+      <w:pPr>
+        <w:pStyle w:val="Code"/>
+      </w:pPr>
+      <w:r>
+        <w:t xml:space="preserve">$cyan: </w:t>
+      </w:r>
+      <w:r>
+        <w:t>#39ACE5;</w:t>
+      </w:r>
+    </w:p>
+    <w:p>
+      <w:pPr>
+        <w:pStyle w:val="Code"/>
+      </w:pPr>
+    </w:p>
+    <w:p>
+      <w:pPr>
+        <w:pStyle w:val="ListParagraph"/>
+      </w:pPr>
+      <w:r>
+        <w:t>“</w:t>
+      </w:r>
+      <w:r>
+        <w:t>What’s this?</w:t>
+      </w:r>
+      <w:r>
+        <w:t xml:space="preserve"> We’ve got even more code and files now!</w:t>
+      </w:r>
+      <w:proofErr w:type="gramStart"/>
+      <w:r>
+        <w:t>”</w:t>
+      </w:r>
+      <w:r>
+        <w:t>.</w:t>
+      </w:r>
+      <w:proofErr w:type="gramEnd"/>
+    </w:p>
+    <w:p>
+      <w:r>
+        <w:t xml:space="preserve">Indeed we do, but there’s a reason behind it. </w:t>
+      </w:r>
+      <w:r>
+        <w:t xml:space="preserve">Let’s say you change the website’s background color and now your font color is too dark to be read. It may be easy to change it in the example, having only two files that use this same color, but it can be tedious in real projects where you may be referencing a color in dozens of CSS files. By extracting a color to a variable you don’t just make it more readable (let’s face it, it’s not easy to </w:t>
+      </w:r>
+      <w:r>
+        <w:t>understand #39ACE5 equals the cyan color</w:t>
+      </w:r>
+      <w:r>
+        <w:t>)</w:t>
+      </w:r>
+      <w:r>
+        <w:t>. In case of need to change it, you’d only need to change wherever it was defined (in just one place) and then re-compile your SCSS files into CSS ones. Pretty nifty, huh?</w:t>
+      </w:r>
       <w:r>
         <w:t xml:space="preserve"> </w:t>
       </w:r>
-      <w:proofErr w:type="spellStart"/>
-      <w:r>
-        <w:t>git</w:t>
-      </w:r>
-      <w:proofErr w:type="spellEnd"/>
-      <w:r>
-        <w:t xml:space="preserve"> repo.</w:t>
-      </w:r>
     </w:p>
     <w:p>
       <w:pPr>
@@ -94,412 +510,12 @@
         <w:pStyle w:val="Subtitle"/>
       </w:pPr>
       <w:r>
-        <w:t>Variables</w:t>
-      </w:r>
-      <w:r>
-        <w:t xml:space="preserve"> and import</w:t>
-      </w:r>
-    </w:p>
-    <w:p>
-      <w:r>
-        <w:t xml:space="preserve">One of the most basic features of </w:t>
-      </w:r>
-      <w:r>
-        <w:t>SASS</w:t>
-      </w:r>
-      <w:r>
-        <w:t xml:space="preserve"> is the use of variables.</w:t>
-      </w:r>
-      <w:r>
-        <w:t xml:space="preserve"> Be it strings, numbers or lists you can use them.</w:t>
-      </w:r>
-    </w:p>
-    <w:p>
-      <w:pPr>
-        <w:pStyle w:val="ListParagraph"/>
-      </w:pPr>
-      <w:r>
-        <w:t>“Variables in CSS? Is this magic?”</w:t>
-      </w:r>
-    </w:p>
-    <w:p>
-      <w:r>
-        <w:t xml:space="preserve">This allows easier understanding of what we’re using and reusability between </w:t>
-      </w:r>
-      <w:r>
-        <w:t xml:space="preserve">CSS files. </w:t>
-      </w:r>
-      <w:r>
-        <w:t>As an example, let’s say we have a page with one header and one footer. Each one will have its own CSS file but they both share the same font color. Let’s see how that would look in plain old CSS:</w:t>
-      </w:r>
-    </w:p>
-    <w:p>
-      <w:pPr>
-        <w:pStyle w:val="filename"/>
-      </w:pPr>
-      <w:r>
-        <w:t>header.css</w:t>
-      </w:r>
-    </w:p>
-    <w:p>
-      <w:pPr>
-        <w:pStyle w:val="Code"/>
-      </w:pPr>
-      <w:proofErr w:type="gramStart"/>
-      <w:r>
-        <w:t>header</w:t>
-      </w:r>
-      <w:proofErr w:type="gramEnd"/>
-      <w:r>
-        <w:t xml:space="preserve"> {</w:t>
-      </w:r>
-    </w:p>
-    <w:p>
-      <w:pPr>
-        <w:pStyle w:val="Code"/>
-      </w:pPr>
-      <w:r>
-        <w:t xml:space="preserve">  </w:t>
-      </w:r>
-      <w:proofErr w:type="gramStart"/>
-      <w:r>
-        <w:t>color</w:t>
-      </w:r>
-      <w:proofErr w:type="gramEnd"/>
-      <w:r>
-        <w:t>: #39ACE5;</w:t>
-      </w:r>
-    </w:p>
-    <w:p>
-      <w:pPr>
-        <w:pStyle w:val="Code"/>
-      </w:pPr>
-      <w:r>
-        <w:t>}</w:t>
-      </w:r>
-    </w:p>
-    <w:p/>
-    <w:p>
-      <w:pPr>
-        <w:pStyle w:val="filename"/>
-      </w:pPr>
-      <w:r>
-        <w:t>footer.css</w:t>
-      </w:r>
-    </w:p>
-    <w:p>
-      <w:pPr>
-        <w:pStyle w:val="Code"/>
-      </w:pPr>
-      <w:proofErr w:type="gramStart"/>
-      <w:r>
-        <w:t>footer</w:t>
-      </w:r>
-      <w:proofErr w:type="gramEnd"/>
-      <w:r>
-        <w:t xml:space="preserve"> {</w:t>
-      </w:r>
-    </w:p>
-    <w:p>
-      <w:pPr>
-        <w:pStyle w:val="Code"/>
-      </w:pPr>
-      <w:r>
-        <w:t xml:space="preserve">  </w:t>
-      </w:r>
-      <w:proofErr w:type="gramStart"/>
-      <w:r>
-        <w:t>color</w:t>
-      </w:r>
-      <w:proofErr w:type="gramEnd"/>
-      <w:r>
-        <w:t>: #39ACE5;</w:t>
-      </w:r>
-    </w:p>
-    <w:p>
-      <w:pPr>
-        <w:pStyle w:val="Code"/>
-      </w:pPr>
-      <w:r>
-        <w:t>}</w:t>
-      </w:r>
-    </w:p>
-    <w:p>
-      <w:pPr>
-        <w:pStyle w:val="Code"/>
-      </w:pPr>
-    </w:p>
-    <w:p>
-      <w:pPr>
-        <w:pStyle w:val="ListParagraph"/>
-      </w:pPr>
-      <w:r>
-        <w:t>“</w:t>
-      </w:r>
-      <w:r>
-        <w:t>Looks fine to me</w:t>
-      </w:r>
-      <w:r>
-        <w:t>”</w:t>
-      </w:r>
-      <w:r>
-        <w:t>.</w:t>
-      </w:r>
-    </w:p>
-    <w:p>
-      <w:r>
-        <w:t>But it can be better. Let’s look at how it would look with variables:</w:t>
-      </w:r>
-    </w:p>
-    <w:p>
-      <w:pPr>
-        <w:pStyle w:val="filename"/>
-      </w:pPr>
-      <w:proofErr w:type="spellStart"/>
-      <w:r>
-        <w:t>header.</w:t>
-      </w:r>
-      <w:r>
-        <w:t>s</w:t>
-      </w:r>
-      <w:r>
-        <w:t>css</w:t>
-      </w:r>
-      <w:proofErr w:type="spellEnd"/>
-    </w:p>
-    <w:p>
-      <w:pPr>
-        <w:pStyle w:val="Code"/>
-      </w:pPr>
-      <w:r>
-        <w:t>@import '</w:t>
-      </w:r>
-      <w:proofErr w:type="spellStart"/>
-      <w:r>
-        <w:t>colors.scss</w:t>
-      </w:r>
-      <w:proofErr w:type="spellEnd"/>
-      <w:r>
-        <w:t>';</w:t>
-      </w:r>
-    </w:p>
-    <w:p>
-      <w:pPr>
-        <w:pStyle w:val="Code"/>
-      </w:pPr>
-    </w:p>
-    <w:p>
-      <w:pPr>
-        <w:pStyle w:val="Code"/>
-      </w:pPr>
-      <w:proofErr w:type="gramStart"/>
-      <w:r>
-        <w:t>header</w:t>
-      </w:r>
-      <w:proofErr w:type="gramEnd"/>
-      <w:r>
-        <w:t xml:space="preserve"> {</w:t>
-      </w:r>
-    </w:p>
-    <w:p>
-      <w:pPr>
-        <w:pStyle w:val="Code"/>
-      </w:pPr>
-      <w:r>
-        <w:t xml:space="preserve">  </w:t>
-      </w:r>
-      <w:proofErr w:type="gramStart"/>
-      <w:r>
-        <w:t>color</w:t>
-      </w:r>
-      <w:proofErr w:type="gramEnd"/>
-      <w:r>
-        <w:t xml:space="preserve">: </w:t>
-      </w:r>
-      <w:r>
-        <w:t>$cyan</w:t>
-      </w:r>
-      <w:r>
-        <w:t>;</w:t>
-      </w:r>
-    </w:p>
-    <w:p>
-      <w:pPr>
-        <w:pStyle w:val="Code"/>
-      </w:pPr>
-      <w:r>
-        <w:t>}</w:t>
-      </w:r>
-    </w:p>
-    <w:p/>
-    <w:p>
-      <w:pPr>
-        <w:pStyle w:val="filename"/>
-      </w:pPr>
-      <w:proofErr w:type="spellStart"/>
-      <w:r>
-        <w:t>footer.</w:t>
-      </w:r>
-      <w:r>
-        <w:t>s</w:t>
-      </w:r>
-      <w:r>
-        <w:t>css</w:t>
-      </w:r>
-      <w:proofErr w:type="spellEnd"/>
-    </w:p>
-    <w:p>
-      <w:pPr>
-        <w:pStyle w:val="Code"/>
-      </w:pPr>
-      <w:r>
-        <w:t>@import '</w:t>
-      </w:r>
-      <w:proofErr w:type="spellStart"/>
-      <w:r>
-        <w:t>colors.scss</w:t>
-      </w:r>
-      <w:proofErr w:type="spellEnd"/>
-      <w:r>
-        <w:t>';</w:t>
-      </w:r>
-    </w:p>
-    <w:p>
-      <w:pPr>
-        <w:pStyle w:val="Code"/>
-      </w:pPr>
-    </w:p>
-    <w:p>
-      <w:pPr>
-        <w:pStyle w:val="Code"/>
-      </w:pPr>
-      <w:proofErr w:type="gramStart"/>
-      <w:r>
-        <w:t>footer</w:t>
-      </w:r>
-      <w:proofErr w:type="gramEnd"/>
-      <w:r>
-        <w:t xml:space="preserve"> {</w:t>
-      </w:r>
-    </w:p>
-    <w:p>
-      <w:pPr>
-        <w:pStyle w:val="Code"/>
-      </w:pPr>
-      <w:r>
-        <w:t xml:space="preserve">  </w:t>
-      </w:r>
-      <w:proofErr w:type="gramStart"/>
-      <w:r>
-        <w:t>color</w:t>
-      </w:r>
-      <w:proofErr w:type="gramEnd"/>
-      <w:r>
-        <w:t xml:space="preserve">: </w:t>
-      </w:r>
-      <w:r>
-        <w:t>$cyan</w:t>
-      </w:r>
-      <w:r>
-        <w:t>;</w:t>
-      </w:r>
-    </w:p>
-    <w:p>
-      <w:pPr>
-        <w:pStyle w:val="Code"/>
-      </w:pPr>
-      <w:r>
-        <w:t>}</w:t>
-      </w:r>
-    </w:p>
-    <w:p/>
-    <w:p>
-      <w:pPr>
-        <w:pStyle w:val="filename"/>
-      </w:pPr>
-      <w:proofErr w:type="spellStart"/>
-      <w:r>
-        <w:t>colors.scss</w:t>
-      </w:r>
-      <w:proofErr w:type="spellEnd"/>
-    </w:p>
-    <w:p>
-      <w:pPr>
-        <w:pStyle w:val="Code"/>
-      </w:pPr>
-      <w:r>
-        <w:t xml:space="preserve">$cyan: </w:t>
-      </w:r>
-      <w:r>
-        <w:t>#39ACE5;</w:t>
-      </w:r>
-    </w:p>
-    <w:p>
-      <w:pPr>
-        <w:pStyle w:val="Code"/>
-      </w:pPr>
-    </w:p>
-    <w:p>
-      <w:pPr>
-        <w:pStyle w:val="ListParagraph"/>
-      </w:pPr>
-      <w:r>
-        <w:t>“</w:t>
-      </w:r>
-      <w:r>
-        <w:t>What’s this?</w:t>
-      </w:r>
-      <w:r>
-        <w:t xml:space="preserve"> We’ve got even more code and files now!</w:t>
-      </w:r>
-      <w:proofErr w:type="gramStart"/>
-      <w:r>
-        <w:t>”</w:t>
-      </w:r>
-      <w:r>
-        <w:t>.</w:t>
-      </w:r>
-      <w:proofErr w:type="gramEnd"/>
-    </w:p>
-    <w:p>
-      <w:r>
-        <w:t xml:space="preserve">Indeed we do, but there’s a reason behind it. </w:t>
-      </w:r>
-      <w:r>
-        <w:t xml:space="preserve">Let’s say you change the website’s background color and now your font color is too dark to be read. It may be easy to change it in the example, having only two files that use this same color, but it can be tedious in real projects where you may be referencing a color in dozens of CSS files. By extracting a color to a variable you don’t just make it more readable (let’s face it, it’s not easy to </w:t>
-      </w:r>
-      <w:r>
-        <w:t>understand #39ACE5 equals the cyan color</w:t>
-      </w:r>
-      <w:r>
-        <w:t>)</w:t>
-      </w:r>
-      <w:r>
-        <w:t>. In case of need to change it, you’d only need to change wherever it was defined (in just one place) and then re-compile your SCSS files into CSS ones. Pretty nifty, huh?</w:t>
-      </w:r>
-      <w:r>
-        <w:t xml:space="preserve"> </w:t>
-      </w:r>
-    </w:p>
-    <w:p>
-      <w:pPr>
-        <w:ind w:firstLine="720"/>
-      </w:pPr>
-    </w:p>
-    <w:p>
-      <w:pPr>
-        <w:pStyle w:val="Subtitle"/>
-      </w:pPr>
-      <w:r>
         <w:t>Operators and loops</w:t>
       </w:r>
     </w:p>
     <w:p>
       <w:r>
-        <w:t>We</w:t>
-      </w:r>
-      <w:r>
-        <w:t xml:space="preserve"> have variables so it only makes sense to have operators as well. </w:t>
+        <w:t xml:space="preserve">We have variables so it only makes sense to have operators as well. </w:t>
       </w:r>
       <w:r>
         <w:t>And they can store lists so Sass obviously gives supports for looping.</w:t>
@@ -757,10 +773,7 @@
         <w:pStyle w:val="filename"/>
       </w:pPr>
       <w:r>
-        <w:t>columns</w:t>
-      </w:r>
-      <w:r>
-        <w:t>.css</w:t>
+        <w:t>columns.css</w:t>
       </w:r>
     </w:p>
     <w:p>
@@ -1090,13 +1103,7 @@
         <w:t>“</w:t>
       </w:r>
       <w:r>
-        <w:t>Now THAT’s time saving</w:t>
-      </w:r>
-      <w:r>
-        <w:t>”</w:t>
-      </w:r>
-      <w:r>
-        <w:t>.</w:t>
+        <w:t>Now THAT’s time saving”.</w:t>
       </w:r>
     </w:p>
     <w:p>
@@ -2644,10 +2651,7 @@
         <w:pStyle w:val="filename"/>
       </w:pPr>
       <w:r>
-        <w:t>table.</w:t>
-      </w:r>
-      <w:r>
-        <w:t>css</w:t>
+        <w:t>table.css</w:t>
       </w:r>
     </w:p>
     <w:p>
@@ -3624,13 +3628,7 @@
         <w:pStyle w:val="Pseudo-quote"/>
       </w:pPr>
       <w:r>
-        <w:t>“</w:t>
-      </w:r>
-      <w:r>
-        <w:t>It’s like HTML within CSS</w:t>
-      </w:r>
-      <w:r>
-        <w:t>”.</w:t>
+        <w:t>“It’s like HTML within CSS”.</w:t>
       </w:r>
       <w:r>
         <w:t xml:space="preserve"> </w:t>
@@ -3683,8 +3681,6 @@
       <w:r>
         <w:t>My hope is I imbued this article with at least a bit of my love for Sass and some of that gets to you.</w:t>
       </w:r>
-      <w:bookmarkStart w:id="0" w:name="_GoBack"/>
-      <w:bookmarkEnd w:id="0"/>
     </w:p>
     <w:p>
       <w:pPr>
@@ -4103,6 +4099,7 @@
   <w:style w:type="character" w:default="1" w:styleId="DefaultParagraphFont">
     <w:name w:val="Default Paragraph Font"/>
     <w:uiPriority w:val="1"/>
+    <w:semiHidden/>
     <w:unhideWhenUsed/>
   </w:style>
   <w:style w:type="table" w:default="1" w:styleId="TableNormal">
@@ -4319,6 +4316,17 @@
       <w:rFonts w:ascii="Lucida Console" w:hAnsi="Lucida Console"/>
       <w:color w:val="2E74B5" w:themeColor="accent1" w:themeShade="BF"/>
       <w:sz w:val="20"/>
+    </w:rPr>
+  </w:style>
+  <w:style w:type="character" w:styleId="Hyperlink">
+    <w:name w:val="Hyperlink"/>
+    <w:basedOn w:val="DefaultParagraphFont"/>
+    <w:uiPriority w:val="99"/>
+    <w:unhideWhenUsed/>
+    <w:rsid w:val="000C5554"/>
+    <w:rPr>
+      <w:color w:val="0563C1" w:themeColor="hyperlink"/>
+      <w:u w:val="single"/>
     </w:rPr>
   </w:style>
 </w:styles>

</xml_diff>